<commit_message>
adicionando aplicação angular no heroku.
</commit_message>
<xml_diff>
--- a/Manual Aplicação.docx
+++ b/Manual Aplicação.docx
@@ -148,21 +148,7 @@
           <w:b/>
           <w:bCs/>
         </w:rPr>
-        <w:t>-internacional</w:t>
-      </w:r>
-      <w:r>
-        <w:rPr>
-          <w:b/>
-          <w:bCs/>
-        </w:rPr>
-        <w:t>/</w:t>
-      </w:r>
-      <w:r>
-        <w:rPr>
-          <w:b/>
-          <w:bCs/>
-        </w:rPr>
-        <w:t>Desafio-MV</w:t>
+        <w:t>-internacional/Desafio-MV</w:t>
       </w:r>
     </w:p>
     <w:p>
@@ -243,21 +229,12 @@
         <w:t>-desafio-</w:t>
       </w:r>
       <w:proofErr w:type="spellStart"/>
-      <w:proofErr w:type="gramStart"/>
-      <w:r>
-        <w:rPr>
-          <w:b/>
-          <w:bCs/>
-        </w:rPr>
-        <w:t>internacional.postman</w:t>
-      </w:r>
-      <w:proofErr w:type="gramEnd"/>
-      <w:r>
-        <w:rPr>
-          <w:b/>
-          <w:bCs/>
-        </w:rPr>
-        <w:t>_collection.json</w:t>
+      <w:r>
+        <w:rPr>
+          <w:b/>
+          <w:bCs/>
+        </w:rPr>
+        <w:t>internacional.postman_collection.json</w:t>
       </w:r>
       <w:proofErr w:type="spellEnd"/>
     </w:p>
@@ -409,6 +386,69 @@
       <w:proofErr w:type="spellEnd"/>
       <w:r>
         <w:t xml:space="preserve"> deve estar levantada.</w:t>
+      </w:r>
+    </w:p>
+    <w:p>
+      <w:pPr>
+        <w:pStyle w:val="PargrafodaLista"/>
+        <w:numPr>
+          <w:ilvl w:val="0"/>
+          <w:numId w:val="1"/>
+        </w:numPr>
+      </w:pPr>
+      <w:proofErr w:type="spellStart"/>
+      <w:r>
+        <w:t>Heroku</w:t>
+      </w:r>
+      <w:proofErr w:type="spellEnd"/>
+      <w:r>
+        <w:t xml:space="preserve"> Informações</w:t>
+      </w:r>
+    </w:p>
+    <w:p>
+      <w:pPr>
+        <w:pStyle w:val="PargrafodaLista"/>
+        <w:numPr>
+          <w:ilvl w:val="1"/>
+          <w:numId w:val="1"/>
+        </w:numPr>
+      </w:pPr>
+      <w:proofErr w:type="spellStart"/>
+      <w:r>
+        <w:t>Creating</w:t>
+      </w:r>
+      <w:proofErr w:type="spellEnd"/>
+      <w:r>
+        <w:t xml:space="preserve"> app... </w:t>
+      </w:r>
+      <w:proofErr w:type="spellStart"/>
+      <w:r>
+        <w:t>done</w:t>
+      </w:r>
+      <w:proofErr w:type="spellEnd"/>
+      <w:r>
+        <w:t xml:space="preserve">, </w:t>
+      </w:r>
+      <w:r>
+        <w:rPr>
+          <w:rFonts w:ascii="Segoe UI Symbol" w:hAnsi="Segoe UI Symbol" w:cs="Segoe UI Symbol"/>
+        </w:rPr>
+        <w:t>⬢</w:t>
+      </w:r>
+      <w:r>
+        <w:t xml:space="preserve"> rocky-brushlands-55588</w:t>
+      </w:r>
+    </w:p>
+    <w:p>
+      <w:pPr>
+        <w:pStyle w:val="PargrafodaLista"/>
+        <w:numPr>
+          <w:ilvl w:val="1"/>
+          <w:numId w:val="1"/>
+        </w:numPr>
+      </w:pPr>
+      <w:r>
+        <w:t>https://rocky-brushlands-55588.herokuapp.com/ | https://git.heroku.com/rocky-brushlands-55588.git</w:t>
       </w:r>
     </w:p>
     <w:sectPr>

</xml_diff>